<commit_message>
fixed sign off and added hard code strings to strings.xml
</commit_message>
<xml_diff>
--- a/Capstone_Stage1.docx
+++ b/Capstone_Stage1.docx
@@ -619,6 +619,12 @@
         </w:rPr>
         <w:t xml:space="preserve">. I want to target the community which can search property easily without any long input. </w:t>
       </w:r>
+      <w:r>
+        <w:rPr>
+          <w:color w:val="38761D"/>
+        </w:rPr>
+        <w:t xml:space="preserve"> </w:t>
+      </w:r>
     </w:p>
     <w:p>
       <w:pPr>
@@ -732,6 +738,45 @@
           <w:between w:val="nil"/>
         </w:pBdr>
       </w:pPr>
+    </w:p>
+    <w:p>
+      <w:pPr>
+        <w:pBdr>
+          <w:top w:val="nil"/>
+          <w:left w:val="nil"/>
+          <w:bottom w:val="nil"/>
+          <w:right w:val="nil"/>
+          <w:between w:val="nil"/>
+        </w:pBdr>
+        <w:rPr>
+          <w:color w:val="38761D"/>
+        </w:rPr>
+      </w:pPr>
+      <w:r>
+        <w:rPr>
+          <w:color w:val="38761D"/>
+        </w:rPr>
+        <w:t xml:space="preserve">App will be solely written in the Java Programming </w:t>
+      </w:r>
+      <w:r>
+        <w:rPr>
+          <w:color w:val="38761D"/>
+        </w:rPr>
+        <w:t>Language. App keeps all strings in a strings.xml</w:t>
+      </w:r>
+    </w:p>
+    <w:p>
+      <w:pPr>
+        <w:pBdr>
+          <w:top w:val="nil"/>
+          <w:left w:val="nil"/>
+          <w:bottom w:val="nil"/>
+          <w:right w:val="nil"/>
+          <w:between w:val="nil"/>
+        </w:pBdr>
+      </w:pPr>
+      <w:bookmarkStart w:id="4" w:name="_GoBack"/>
+      <w:bookmarkEnd w:id="4"/>
     </w:p>
     <w:p>
       <w:pPr>
@@ -850,6 +895,7 @@
         <w:rPr>
           <w:color w:val="38761D"/>
         </w:rPr>
+        <w:lastRenderedPageBreak/>
         <w:t>Login User information</w:t>
       </w:r>
     </w:p>
@@ -864,10 +910,9 @@
           <w:between w:val="nil"/>
         </w:pBdr>
       </w:pPr>
-      <w:bookmarkStart w:id="4" w:name="_giquerrw6g46" w:colFirst="0" w:colLast="0"/>
-      <w:bookmarkEnd w:id="4"/>
-      <w:r>
-        <w:lastRenderedPageBreak/>
+      <w:bookmarkStart w:id="5" w:name="_giquerrw6g46" w:colFirst="0" w:colLast="0"/>
+      <w:bookmarkEnd w:id="5"/>
+      <w:r>
         <w:t>User Interface Mocks</w:t>
       </w:r>
     </w:p>
@@ -893,8 +938,8 @@
           <w:between w:val="nil"/>
         </w:pBdr>
       </w:pPr>
-      <w:bookmarkStart w:id="5" w:name="_a4jdupabry3k" w:colFirst="0" w:colLast="0"/>
-      <w:bookmarkEnd w:id="5"/>
+      <w:bookmarkStart w:id="6" w:name="_a4jdupabry3k" w:colFirst="0" w:colLast="0"/>
+      <w:bookmarkEnd w:id="6"/>
       <w:r>
         <w:t>Screen</w:t>
       </w:r>
@@ -1320,8 +1365,8 @@
           <w:between w:val="nil"/>
         </w:pBdr>
       </w:pPr>
-      <w:bookmarkStart w:id="6" w:name="_gvcvmae8jn8u" w:colFirst="0" w:colLast="0"/>
-      <w:bookmarkEnd w:id="6"/>
+      <w:bookmarkStart w:id="7" w:name="_gvcvmae8jn8u" w:colFirst="0" w:colLast="0"/>
+      <w:bookmarkEnd w:id="7"/>
       <w:r>
         <w:lastRenderedPageBreak/>
         <w:t>Key Considerations</w:t>
@@ -1349,8 +1394,8 @@
           <w:between w:val="nil"/>
         </w:pBdr>
       </w:pPr>
-      <w:bookmarkStart w:id="7" w:name="_v8my7nhtvz0m" w:colFirst="0" w:colLast="0"/>
-      <w:bookmarkEnd w:id="7"/>
+      <w:bookmarkStart w:id="8" w:name="_v8my7nhtvz0m" w:colFirst="0" w:colLast="0"/>
+      <w:bookmarkEnd w:id="8"/>
       <w:r>
         <w:t xml:space="preserve">How will your app handle data persistence? </w:t>
       </w:r>
@@ -1431,8 +1476,8 @@
           <w:between w:val="nil"/>
         </w:pBdr>
       </w:pPr>
-      <w:bookmarkStart w:id="8" w:name="_gw69vjn1ico0" w:colFirst="0" w:colLast="0"/>
-      <w:bookmarkEnd w:id="8"/>
+      <w:bookmarkStart w:id="9" w:name="_gw69vjn1ico0" w:colFirst="0" w:colLast="0"/>
+      <w:bookmarkEnd w:id="9"/>
       <w:r>
         <w:t>Describe any edge or corner cases in the UX.</w:t>
       </w:r>
@@ -1493,8 +1538,8 @@
           <w:between w:val="nil"/>
         </w:pBdr>
       </w:pPr>
-      <w:bookmarkStart w:id="9" w:name="_6yqqubmw5bs" w:colFirst="0" w:colLast="0"/>
-      <w:bookmarkEnd w:id="9"/>
+      <w:bookmarkStart w:id="10" w:name="_6yqqubmw5bs" w:colFirst="0" w:colLast="0"/>
+      <w:bookmarkEnd w:id="10"/>
       <w:r>
         <w:t>Describe any libraries you’ll be using and share your reasoning for including them.</w:t>
       </w:r>
@@ -1594,6 +1639,136 @@
           <w:color w:val="38761D"/>
         </w:rPr>
       </w:pPr>
+      <w:r>
+        <w:rPr>
+          <w:color w:val="38761D"/>
+        </w:rPr>
+        <w:t>Following libraries and their versions are using,</w:t>
+      </w:r>
+    </w:p>
+    <w:p>
+      <w:pPr>
+        <w:pBdr>
+          <w:top w:val="nil"/>
+          <w:left w:val="nil"/>
+          <w:bottom w:val="nil"/>
+          <w:right w:val="nil"/>
+          <w:between w:val="nil"/>
+        </w:pBdr>
+        <w:rPr>
+          <w:color w:val="38761D"/>
+        </w:rPr>
+      </w:pPr>
+      <w:r>
+        <w:rPr>
+          <w:color w:val="38761D"/>
+        </w:rPr>
+        <w:t>retrofit = '2.4.0'</w:t>
+      </w:r>
+    </w:p>
+    <w:p>
+      <w:pPr>
+        <w:pBdr>
+          <w:top w:val="nil"/>
+          <w:left w:val="nil"/>
+          <w:bottom w:val="nil"/>
+          <w:right w:val="nil"/>
+          <w:between w:val="nil"/>
+        </w:pBdr>
+        <w:rPr>
+          <w:color w:val="38761D"/>
+        </w:rPr>
+      </w:pPr>
+      <w:proofErr w:type="spellStart"/>
+      <w:r>
+        <w:rPr>
+          <w:color w:val="38761D"/>
+        </w:rPr>
+        <w:t>glideVersion</w:t>
+      </w:r>
+      <w:proofErr w:type="spellEnd"/>
+      <w:r>
+        <w:rPr>
+          <w:color w:val="38761D"/>
+        </w:rPr>
+        <w:t xml:space="preserve"> = '3.7.0'</w:t>
+      </w:r>
+    </w:p>
+    <w:p>
+      <w:pPr>
+        <w:pBdr>
+          <w:top w:val="nil"/>
+          <w:left w:val="nil"/>
+          <w:bottom w:val="nil"/>
+          <w:right w:val="nil"/>
+          <w:between w:val="nil"/>
+        </w:pBdr>
+        <w:rPr>
+          <w:color w:val="38761D"/>
+        </w:rPr>
+      </w:pPr>
+      <w:proofErr w:type="spellStart"/>
+      <w:r>
+        <w:rPr>
+          <w:color w:val="38761D"/>
+        </w:rPr>
+        <w:t>gradle</w:t>
+      </w:r>
+      <w:proofErr w:type="spellEnd"/>
+      <w:r>
+        <w:rPr>
+          <w:color w:val="38761D"/>
+        </w:rPr>
+        <w:t xml:space="preserve"> = 3.1.4</w:t>
+      </w:r>
+    </w:p>
+    <w:p>
+      <w:pPr>
+        <w:pBdr>
+          <w:top w:val="nil"/>
+          <w:left w:val="nil"/>
+          <w:bottom w:val="nil"/>
+          <w:right w:val="nil"/>
+          <w:between w:val="nil"/>
+        </w:pBdr>
+        <w:rPr>
+          <w:color w:val="38761D"/>
+        </w:rPr>
+      </w:pPr>
+      <w:proofErr w:type="spellStart"/>
+      <w:r>
+        <w:rPr>
+          <w:color w:val="38761D"/>
+        </w:rPr>
+        <w:t>com.github.jrvansuita:PickImage</w:t>
+      </w:r>
+      <w:proofErr w:type="spellEnd"/>
+      <w:r>
+        <w:rPr>
+          <w:color w:val="38761D"/>
+        </w:rPr>
+        <w:t xml:space="preserve"> = 2.2.4</w:t>
+      </w:r>
+    </w:p>
+    <w:p>
+      <w:pPr>
+        <w:pBdr>
+          <w:top w:val="nil"/>
+          <w:left w:val="nil"/>
+          <w:bottom w:val="nil"/>
+          <w:right w:val="nil"/>
+          <w:between w:val="nil"/>
+        </w:pBdr>
+        <w:rPr>
+          <w:color w:val="38761D"/>
+        </w:rPr>
+      </w:pPr>
+      <w:r>
+        <w:rPr>
+          <w:color w:val="38761D"/>
+        </w:rPr>
+        <w:t>Android Studio 3.1.2</w:t>
+      </w:r>
     </w:p>
     <w:p>
       <w:pPr>
@@ -1606,8 +1781,8 @@
           <w:between w:val="nil"/>
         </w:pBdr>
       </w:pPr>
-      <w:bookmarkStart w:id="10" w:name="_qrxg682nywe6" w:colFirst="0" w:colLast="0"/>
-      <w:bookmarkEnd w:id="10"/>
+      <w:bookmarkStart w:id="11" w:name="_qrxg682nywe6" w:colFirst="0" w:colLast="0"/>
+      <w:bookmarkEnd w:id="11"/>
       <w:r>
         <w:t>Describe how you will implement Google Play Services or other external services.</w:t>
       </w:r>
@@ -1656,8 +1831,6 @@
         </w:rPr>
         <w:t xml:space="preserve"> in this app.</w:t>
       </w:r>
-      <w:bookmarkStart w:id="11" w:name="_GoBack"/>
-      <w:bookmarkEnd w:id="11"/>
     </w:p>
     <w:p>
       <w:pPr>
@@ -1893,6 +2066,7 @@
         <w:rPr>
           <w:color w:val="38761D"/>
         </w:rPr>
+        <w:lastRenderedPageBreak/>
         <w:t>Buid</w:t>
       </w:r>
       <w:proofErr w:type="spellEnd"/>
@@ -2009,14 +2183,13 @@
       <w:bookmarkStart w:id="15" w:name="_fdmohs7hes" w:colFirst="0" w:colLast="0"/>
       <w:bookmarkEnd w:id="15"/>
       <w:r>
-        <w:lastRenderedPageBreak/>
         <w:t xml:space="preserve">Task 3: </w:t>
       </w:r>
       <w:r>
         <w:rPr>
           <w:color w:val="274E13"/>
         </w:rPr>
-        <w:t>Your Next Task</w:t>
+        <w:t>Implementation of PHP in UI Screens</w:t>
       </w:r>
     </w:p>
     <w:p>
@@ -2113,14 +2286,55 @@
     </w:p>
     <w:p>
       <w:pPr>
-        <w:pBdr>
-          <w:top w:val="nil"/>
-          <w:left w:val="nil"/>
-          <w:bottom w:val="nil"/>
-          <w:right w:val="nil"/>
-          <w:between w:val="nil"/>
-        </w:pBdr>
-      </w:pPr>
+        <w:pStyle w:val="Heading2"/>
+        <w:pBdr>
+          <w:top w:val="nil"/>
+          <w:left w:val="nil"/>
+          <w:bottom w:val="nil"/>
+          <w:right w:val="nil"/>
+          <w:between w:val="nil"/>
+        </w:pBdr>
+        <w:rPr>
+          <w:color w:val="274E13"/>
+        </w:rPr>
+      </w:pPr>
+      <w:r>
+        <w:t xml:space="preserve">Task 4: Widget implementation </w:t>
+      </w:r>
+      <w:r>
+        <w:rPr>
+          <w:color w:val="274E13"/>
+        </w:rPr>
+        <w:t>Task</w:t>
+      </w:r>
+    </w:p>
+    <w:p>
+      <w:pPr>
+        <w:pBdr>
+          <w:top w:val="nil"/>
+          <w:left w:val="nil"/>
+          <w:bottom w:val="nil"/>
+          <w:right w:val="nil"/>
+          <w:between w:val="nil"/>
+        </w:pBdr>
+      </w:pPr>
+    </w:p>
+    <w:p>
+      <w:pPr>
+        <w:pBdr>
+          <w:top w:val="nil"/>
+          <w:left w:val="nil"/>
+          <w:bottom w:val="nil"/>
+          <w:right w:val="nil"/>
+          <w:between w:val="nil"/>
+        </w:pBdr>
+      </w:pPr>
+      <w:r>
+        <w:rPr>
+          <w:color w:val="38761D"/>
+        </w:rPr>
+        <w:t xml:space="preserve"> App will save the favorite property in the local Room database. Then we will show the last saved property saved by user to their widget. </w:t>
+      </w:r>
     </w:p>
     <w:sectPr>
       <w:headerReference w:type="default" r:id="rId13"/>
@@ -3291,6 +3505,69 @@
       <w:szCs w:val="26"/>
     </w:rPr>
   </w:style>
+  <w:style w:type="paragraph" w:styleId="HTMLPreformatted">
+    <w:name w:val="HTML Preformatted"/>
+    <w:basedOn w:val="Normal"/>
+    <w:link w:val="HTMLPreformattedChar"/>
+    <w:uiPriority w:val="99"/>
+    <w:semiHidden/>
+    <w:unhideWhenUsed/>
+    <w:rsid w:val="000333D3"/>
+    <w:pPr>
+      <w:tabs>
+        <w:tab w:val="left" w:pos="916"/>
+        <w:tab w:val="left" w:pos="1832"/>
+        <w:tab w:val="left" w:pos="2748"/>
+        <w:tab w:val="left" w:pos="3664"/>
+        <w:tab w:val="left" w:pos="4580"/>
+        <w:tab w:val="left" w:pos="5496"/>
+        <w:tab w:val="left" w:pos="6412"/>
+        <w:tab w:val="left" w:pos="7328"/>
+        <w:tab w:val="left" w:pos="8244"/>
+        <w:tab w:val="left" w:pos="9160"/>
+        <w:tab w:val="left" w:pos="10076"/>
+        <w:tab w:val="left" w:pos="10992"/>
+        <w:tab w:val="left" w:pos="11908"/>
+        <w:tab w:val="left" w:pos="12824"/>
+        <w:tab w:val="left" w:pos="13740"/>
+        <w:tab w:val="left" w:pos="14656"/>
+      </w:tabs>
+      <w:spacing w:line="240" w:lineRule="auto"/>
+    </w:pPr>
+    <w:rPr>
+      <w:rFonts w:ascii="Courier New" w:eastAsia="Times New Roman" w:hAnsi="Courier New" w:cs="Courier New"/>
+      <w:sz w:val="20"/>
+      <w:szCs w:val="20"/>
+      <w:lang w:val="en-US"/>
+    </w:rPr>
+  </w:style>
+  <w:style w:type="character" w:customStyle="1" w:styleId="HTMLPreformattedChar">
+    <w:name w:val="HTML Preformatted Char"/>
+    <w:basedOn w:val="DefaultParagraphFont"/>
+    <w:link w:val="HTMLPreformatted"/>
+    <w:uiPriority w:val="99"/>
+    <w:semiHidden/>
+    <w:rsid w:val="000333D3"/>
+    <w:rPr>
+      <w:rFonts w:ascii="Courier New" w:eastAsia="Times New Roman" w:hAnsi="Courier New" w:cs="Courier New"/>
+      <w:sz w:val="20"/>
+      <w:szCs w:val="20"/>
+      <w:lang w:val="en-US"/>
+    </w:rPr>
+  </w:style>
+  <w:style w:type="character" w:styleId="HTMLCode">
+    <w:name w:val="HTML Code"/>
+    <w:basedOn w:val="DefaultParagraphFont"/>
+    <w:uiPriority w:val="99"/>
+    <w:semiHidden/>
+    <w:unhideWhenUsed/>
+    <w:rsid w:val="000818FE"/>
+    <w:rPr>
+      <w:rFonts w:ascii="Courier New" w:eastAsia="Times New Roman" w:hAnsi="Courier New" w:cs="Courier New"/>
+      <w:sz w:val="20"/>
+      <w:szCs w:val="20"/>
+    </w:rPr>
+  </w:style>
 </w:styles>
 </file>
 

</xml_diff>